<commit_message>
grammer edits to Capstone project report
grammar and spelling edits made
</commit_message>
<xml_diff>
--- a/Guided Capstone Project Report.docx
+++ b/Guided Capstone Project Report.docx
@@ -166,21 +166,7 @@
         <w:rPr>
           <w:rFonts w:ascii="Times New Roman" w:hAnsi="Times New Roman" w:cs="Times New Roman"/>
         </w:rPr>
-        <w:t xml:space="preserve">Linear regression </w:t>
-      </w:r>
-      <w:proofErr w:type="gramStart"/>
-      <w:r>
-        <w:rPr>
-          <w:rFonts w:ascii="Times New Roman" w:hAnsi="Times New Roman" w:cs="Times New Roman"/>
-        </w:rPr>
-        <w:t>mean</w:t>
-      </w:r>
-      <w:proofErr w:type="gramEnd"/>
-      <w:r>
-        <w:rPr>
-          <w:rFonts w:ascii="Times New Roman" w:hAnsi="Times New Roman" w:cs="Times New Roman"/>
-        </w:rPr>
-        <w:t xml:space="preserve"> absolute error for the training data mean and std deviation was 10.5 and 1.62  respectively.   </w:t>
+        <w:t xml:space="preserve">Linear regression mean absolute error for the training data mean and std deviation was 10.5 and 1.62  respectively.   </w:t>
       </w:r>
       <w:r>
         <w:rPr>
@@ -729,19 +715,7 @@
         <w:rPr>
           <w:rFonts w:ascii="Times New Roman" w:hAnsi="Times New Roman" w:cs="Times New Roman"/>
         </w:rPr>
-        <w:t xml:space="preserve">Figure 2. </w:t>
-      </w:r>
-      <w:r>
-        <w:rPr>
-          <w:rFonts w:ascii="Times New Roman" w:hAnsi="Times New Roman" w:cs="Times New Roman"/>
-        </w:rPr>
-        <w:t>Frequency of ticket prices across ski resorts in the</w:t>
-      </w:r>
-      <w:r>
-        <w:rPr>
-          <w:rFonts w:ascii="Times New Roman" w:hAnsi="Times New Roman" w:cs="Times New Roman"/>
-        </w:rPr>
-        <w:t xml:space="preserve"> state of Montana</w:t>
+        <w:t>Figure 2. Frequency of ticket prices across ski resorts in the state of Montana</w:t>
       </w:r>
       <w:r>
         <w:rPr>
@@ -845,48 +819,20 @@
         <w:rPr>
           <w:rFonts w:ascii="Times New Roman" w:hAnsi="Times New Roman" w:cs="Times New Roman"/>
         </w:rPr>
-        <w:t xml:space="preserve">Permanently </w:t>
-      </w:r>
-      <w:proofErr w:type="gramStart"/>
-      <w:r>
-        <w:rPr>
-          <w:rFonts w:ascii="Times New Roman" w:hAnsi="Times New Roman" w:cs="Times New Roman"/>
-        </w:rPr>
-        <w:t>closing down</w:t>
-      </w:r>
-      <w:proofErr w:type="gramEnd"/>
-      <w:r>
-        <w:rPr>
-          <w:rFonts w:ascii="Times New Roman" w:hAnsi="Times New Roman" w:cs="Times New Roman"/>
-        </w:rPr>
-        <w:t xml:space="preserve"> up to 10 of the least used runs without changing anything else in the resort.</w:t>
-      </w:r>
-    </w:p>
-    <w:p>
-      <w:pPr>
-        <w:rPr>
-          <w:rFonts w:ascii="Times New Roman" w:hAnsi="Times New Roman" w:cs="Times New Roman"/>
-        </w:rPr>
-      </w:pPr>
-      <w:r>
-        <w:rPr>
-          <w:rFonts w:ascii="Times New Roman" w:hAnsi="Times New Roman" w:cs="Times New Roman"/>
-        </w:rPr>
-        <w:t xml:space="preserve">The result was that </w:t>
-      </w:r>
-      <w:proofErr w:type="gramStart"/>
-      <w:r>
-        <w:rPr>
-          <w:rFonts w:ascii="Times New Roman" w:hAnsi="Times New Roman" w:cs="Times New Roman"/>
-        </w:rPr>
-        <w:t>closing</w:t>
-      </w:r>
-      <w:proofErr w:type="gramEnd"/>
-      <w:r>
-        <w:rPr>
-          <w:rFonts w:ascii="Times New Roman" w:hAnsi="Times New Roman" w:cs="Times New Roman"/>
-        </w:rPr>
-        <w:t xml:space="preserve"> one made the least difference in ticket price ( $0.50 ticket price reduction), and just over $1.5 million reduction in seasonal revenue. Closing 2 runs reduced ticket prices (by about $1.20) and revenue (by over $2 million per season). This was exacerbated if 3 runs were closed, but there was no difference in the effect of closing 3, 4 or 5 runs (close to $1.50 ticket price reduction and $2.5 million revenue reduction). Closing 6 runs further reduced ticket prices and revenue dramatically, but there was no difference in the effect of closing 6, 7 or 8 runs (about $2.20 ticket price reduction and $3.9 million revenue loss) . Closing 9 or 10 runs reduced ticket prices and revenue further than closing 8 runs, and to the same degree.</w:t>
+        <w:t>Permanently closing down up to 10 of the least used runs without changing anything else in the resort.</w:t>
+      </w:r>
+    </w:p>
+    <w:p>
+      <w:pPr>
+        <w:rPr>
+          <w:rFonts w:ascii="Times New Roman" w:hAnsi="Times New Roman" w:cs="Times New Roman"/>
+        </w:rPr>
+      </w:pPr>
+      <w:r>
+        <w:rPr>
+          <w:rFonts w:ascii="Times New Roman" w:hAnsi="Times New Roman" w:cs="Times New Roman"/>
+        </w:rPr>
+        <w:t>The result was that closing one made the least difference in ticket price ( $0.50 ticket price reduction), and just over $1.5 million reduction in seasonal revenue. Closing 2 runs reduced ticket prices (by about $1.20) and revenue (by over $2 million per season). This was exacerbated if 3 runs were closed, but there was no difference in the effect of closing 3, 4 or 5 runs (close to $1.50 ticket price reduction and $2.5 million revenue reduction). Closing 6 runs further reduced ticket prices and revenue dramatically, but there was no difference in the effect of closing 6, 7 or 8 runs (about $2.20 ticket price reduction and $3.9 million revenue loss) . Closing 9 or 10 runs reduced ticket prices and revenue further than closing 8 runs, and to the same degree.</w:t>
       </w:r>
     </w:p>
     <w:p>
@@ -1005,7 +951,19 @@
         <w:rPr>
           <w:rFonts w:ascii="Times New Roman" w:hAnsi="Times New Roman" w:cs="Times New Roman"/>
         </w:rPr>
-        <w:t>total_chiars</w:t>
+        <w:t>total_ch</w:t>
+      </w:r>
+      <w:r>
+        <w:rPr>
+          <w:rFonts w:ascii="Times New Roman" w:hAnsi="Times New Roman" w:cs="Times New Roman"/>
+        </w:rPr>
+        <w:t>ai</w:t>
+      </w:r>
+      <w:r>
+        <w:rPr>
+          <w:rFonts w:ascii="Times New Roman" w:hAnsi="Times New Roman" w:cs="Times New Roman"/>
+        </w:rPr>
+        <w:t>rs</w:t>
       </w:r>
       <w:proofErr w:type="spellEnd"/>
       <w:r>
@@ -2745,6 +2703,7 @@
   <w:style w:type="character" w:default="1" w:styleId="DefaultParagraphFont">
     <w:name w:val="Default Paragraph Font"/>
     <w:uiPriority w:val="1"/>
+    <w:semiHidden/>
     <w:unhideWhenUsed/>
   </w:style>
   <w:style w:type="table" w:default="1" w:styleId="TableNormal">

</xml_diff>